<commit_message>
Updating Term 4 Plan;
Fixing some bugs
</commit_message>
<xml_diff>
--- a/Docs/Term4Plan.docx
+++ b/Docs/Term4Plan.docx
@@ -23,19 +23,11 @@
           <w:lang w:val="en-CA"/>
         </w:rPr>
       </w:pPr>
-      <w:proofErr w:type="gramStart"/>
-      <w:r>
-        <w:rPr>
-          <w:lang w:val="en-CA"/>
-        </w:rPr>
-        <w:t>Have to</w:t>
-      </w:r>
-      <w:proofErr w:type="gramEnd"/>
-      <w:r>
-        <w:rPr>
-          <w:lang w:val="en-CA"/>
-        </w:rPr>
-        <w:t xml:space="preserve"> have</w:t>
+      <w:r>
+        <w:rPr>
+          <w:lang w:val="en-CA"/>
+        </w:rPr>
+        <w:t>Have to have</w:t>
       </w:r>
     </w:p>
     <w:p>
@@ -413,16 +405,8 @@
           <w:lang w:val="en-CA"/>
         </w:rPr>
         <w:tab/>
-        <w:t xml:space="preserve">- </w:t>
-      </w:r>
-      <w:proofErr w:type="spellStart"/>
-      <w:r>
-        <w:rPr>
-          <w:lang w:val="en-CA"/>
-        </w:rPr>
-        <w:t>etc</w:t>
-      </w:r>
-      <w:proofErr w:type="spellEnd"/>
+        <w:t>- etc</w:t>
+      </w:r>
     </w:p>
     <w:p>
       <w:pPr>
@@ -460,6 +444,19 @@
         <w:rPr>
           <w:lang w:val="en-CA"/>
         </w:rPr>
+        <w:t>- Fix Checkpoint bug</w:t>
+      </w:r>
+    </w:p>
+    <w:p>
+      <w:pPr>
+        <w:rPr>
+          <w:lang w:val="en-CA"/>
+        </w:rPr>
+      </w:pPr>
+      <w:r>
+        <w:rPr>
+          <w:lang w:val="en-CA"/>
+        </w:rPr>
         <w:t>- Light trap</w:t>
       </w:r>
     </w:p>
@@ -488,13 +485,6 @@
         </w:rPr>
         <w:t>- Trigger sliding door</w:t>
       </w:r>
-    </w:p>
-    <w:p>
-      <w:pPr>
-        <w:rPr>
-          <w:lang w:val="en-CA"/>
-        </w:rPr>
-      </w:pPr>
     </w:p>
     <w:p>
       <w:pPr>
@@ -547,16 +537,8 @@
         <w:rPr>
           <w:lang w:val="en-CA"/>
         </w:rPr>
-        <w:t xml:space="preserve">- </w:t>
-      </w:r>
-      <w:proofErr w:type="spellStart"/>
-      <w:r>
-        <w:rPr>
-          <w:lang w:val="en-CA"/>
-        </w:rPr>
-        <w:t>Guardbot</w:t>
-      </w:r>
-      <w:proofErr w:type="spellEnd"/>
+        <w:t>- Guardbot</w:t>
+      </w:r>
     </w:p>
     <w:p>
       <w:pPr>

</xml_diff>

<commit_message>
Updating doc after presentation, including actions based on feedback
</commit_message>
<xml_diff>
--- a/Docs/Term4Plan.docx
+++ b/Docs/Term4Plan.docx
@@ -23,11 +23,19 @@
           <w:lang w:val="en-CA"/>
         </w:rPr>
       </w:pPr>
-      <w:r>
-        <w:rPr>
-          <w:lang w:val="en-CA"/>
-        </w:rPr>
-        <w:t>Have to have</w:t>
+      <w:proofErr w:type="gramStart"/>
+      <w:r>
+        <w:rPr>
+          <w:lang w:val="en-CA"/>
+        </w:rPr>
+        <w:t>Have to</w:t>
+      </w:r>
+      <w:proofErr w:type="gramEnd"/>
+      <w:r>
+        <w:rPr>
+          <w:lang w:val="en-CA"/>
+        </w:rPr>
+        <w:t xml:space="preserve"> have</w:t>
       </w:r>
     </w:p>
     <w:p>
@@ -45,6 +53,7 @@
     </w:p>
     <w:p>
       <w:pPr>
+        <w:spacing w:after="0" w:line="276" w:lineRule="auto"/>
         <w:rPr>
           <w:lang w:val="en-CA"/>
         </w:rPr>
@@ -59,26 +68,28 @@
     </w:p>
     <w:p>
       <w:pPr>
-        <w:rPr>
-          <w:lang w:val="en-CA"/>
-        </w:rPr>
-      </w:pPr>
-      <w:r>
-        <w:rPr>
-          <w:lang w:val="en-CA"/>
-        </w:rPr>
-        <w:tab/>
-      </w:r>
-      <w:r>
-        <w:rPr>
-          <w:lang w:val="en-CA"/>
-        </w:rPr>
-        <w:tab/>
-        <w:t xml:space="preserve">Section 1 - Train -&gt; </w:t>
-      </w:r>
-    </w:p>
-    <w:p>
-      <w:pPr>
+        <w:spacing w:after="0" w:line="276" w:lineRule="auto"/>
+        <w:rPr>
+          <w:lang w:val="en-CA"/>
+        </w:rPr>
+      </w:pPr>
+      <w:r>
+        <w:rPr>
+          <w:lang w:val="en-CA"/>
+        </w:rPr>
+        <w:tab/>
+      </w:r>
+      <w:r>
+        <w:rPr>
+          <w:lang w:val="en-CA"/>
+        </w:rPr>
+        <w:tab/>
+        <w:t>Section 1 - Train</w:t>
+      </w:r>
+    </w:p>
+    <w:p>
+      <w:pPr>
+        <w:spacing w:after="0" w:line="276" w:lineRule="auto"/>
         <w:ind w:left="1416" w:firstLine="708"/>
         <w:rPr>
           <w:lang w:val="en-CA"/>
@@ -93,26 +104,28 @@
     </w:p>
     <w:p>
       <w:pPr>
-        <w:rPr>
-          <w:lang w:val="en-CA"/>
-        </w:rPr>
-      </w:pPr>
-      <w:r>
-        <w:rPr>
-          <w:lang w:val="en-CA"/>
-        </w:rPr>
-        <w:tab/>
-      </w:r>
-      <w:r>
-        <w:rPr>
-          <w:lang w:val="en-CA"/>
-        </w:rPr>
-        <w:tab/>
-        <w:t>Section 2 - City Hall -&gt;</w:t>
-      </w:r>
-    </w:p>
-    <w:p>
-      <w:pPr>
+        <w:spacing w:after="0" w:line="276" w:lineRule="auto"/>
+        <w:rPr>
+          <w:lang w:val="en-CA"/>
+        </w:rPr>
+      </w:pPr>
+      <w:r>
+        <w:rPr>
+          <w:lang w:val="en-CA"/>
+        </w:rPr>
+        <w:tab/>
+      </w:r>
+      <w:r>
+        <w:rPr>
+          <w:lang w:val="en-CA"/>
+        </w:rPr>
+        <w:tab/>
+        <w:t>Section 2 - City Hall</w:t>
+      </w:r>
+    </w:p>
+    <w:p>
+      <w:pPr>
+        <w:spacing w:after="0" w:line="276" w:lineRule="auto"/>
         <w:rPr>
           <w:lang w:val="en-CA"/>
         </w:rPr>
@@ -139,52 +152,73 @@
     </w:p>
     <w:p>
       <w:pPr>
-        <w:rPr>
-          <w:lang w:val="en-CA"/>
-        </w:rPr>
-      </w:pPr>
-      <w:r>
-        <w:rPr>
-          <w:lang w:val="en-CA"/>
-        </w:rPr>
-        <w:tab/>
-      </w:r>
-      <w:r>
-        <w:rPr>
-          <w:lang w:val="en-CA"/>
-        </w:rPr>
-        <w:tab/>
-      </w:r>
-      <w:r>
-        <w:rPr>
-          <w:lang w:val="en-CA"/>
-        </w:rPr>
-        <w:tab/>
-        <w:t xml:space="preserve">Create and place coffee shop </w:t>
-      </w:r>
-    </w:p>
-    <w:p>
-      <w:pPr>
-        <w:rPr>
-          <w:lang w:val="en-CA"/>
-        </w:rPr>
-      </w:pPr>
-      <w:r>
-        <w:rPr>
-          <w:lang w:val="en-CA"/>
-        </w:rPr>
-        <w:tab/>
-      </w:r>
-      <w:r>
-        <w:rPr>
-          <w:lang w:val="en-CA"/>
-        </w:rPr>
-        <w:tab/>
-        <w:t xml:space="preserve">Section 3 - Mayor's Office -&gt; </w:t>
-      </w:r>
-    </w:p>
-    <w:p>
-      <w:pPr>
+        <w:spacing w:after="0" w:line="276" w:lineRule="auto"/>
+        <w:rPr>
+          <w:lang w:val="en-CA"/>
+        </w:rPr>
+      </w:pPr>
+      <w:r>
+        <w:rPr>
+          <w:lang w:val="en-CA"/>
+        </w:rPr>
+        <w:tab/>
+      </w:r>
+      <w:r>
+        <w:rPr>
+          <w:lang w:val="en-CA"/>
+        </w:rPr>
+        <w:tab/>
+      </w:r>
+      <w:r>
+        <w:rPr>
+          <w:lang w:val="en-CA"/>
+        </w:rPr>
+        <w:tab/>
+        <w:t>Create</w:t>
+      </w:r>
+      <w:r>
+        <w:rPr>
+          <w:lang w:val="en-CA"/>
+        </w:rPr>
+        <w:t>/find</w:t>
+      </w:r>
+      <w:r>
+        <w:rPr>
+          <w:lang w:val="en-CA"/>
+        </w:rPr>
+        <w:t xml:space="preserve"> and place coffee shop </w:t>
+      </w:r>
+      <w:r>
+        <w:rPr>
+          <w:lang w:val="en-CA"/>
+        </w:rPr>
+        <w:t>assets</w:t>
+      </w:r>
+    </w:p>
+    <w:p>
+      <w:pPr>
+        <w:spacing w:after="0" w:line="276" w:lineRule="auto"/>
+        <w:rPr>
+          <w:lang w:val="en-CA"/>
+        </w:rPr>
+      </w:pPr>
+      <w:r>
+        <w:rPr>
+          <w:lang w:val="en-CA"/>
+        </w:rPr>
+        <w:tab/>
+      </w:r>
+      <w:r>
+        <w:rPr>
+          <w:lang w:val="en-CA"/>
+        </w:rPr>
+        <w:tab/>
+        <w:t xml:space="preserve">Section 3 - Mayor's Office </w:t>
+      </w:r>
+    </w:p>
+    <w:p>
+      <w:pPr>
+        <w:spacing w:after="0" w:line="276" w:lineRule="auto"/>
         <w:rPr>
           <w:lang w:val="en-CA"/>
         </w:rPr>
@@ -211,6 +245,7 @@
     </w:p>
     <w:p>
       <w:pPr>
+        <w:spacing w:after="0" w:line="276" w:lineRule="auto"/>
         <w:rPr>
           <w:lang w:val="en-CA"/>
         </w:rPr>
@@ -237,26 +272,28 @@
     </w:p>
     <w:p>
       <w:pPr>
-        <w:rPr>
-          <w:lang w:val="en-CA"/>
-        </w:rPr>
-      </w:pPr>
-      <w:r>
-        <w:rPr>
-          <w:lang w:val="en-CA"/>
-        </w:rPr>
-        <w:tab/>
-      </w:r>
-      <w:r>
-        <w:rPr>
-          <w:lang w:val="en-CA"/>
-        </w:rPr>
-        <w:tab/>
-        <w:t>Section 4 - Tosco Office (1) -&gt;</w:t>
-      </w:r>
-    </w:p>
-    <w:p>
-      <w:pPr>
+        <w:spacing w:after="0" w:line="276" w:lineRule="auto"/>
+        <w:rPr>
+          <w:lang w:val="en-CA"/>
+        </w:rPr>
+      </w:pPr>
+      <w:r>
+        <w:rPr>
+          <w:lang w:val="en-CA"/>
+        </w:rPr>
+        <w:tab/>
+      </w:r>
+      <w:r>
+        <w:rPr>
+          <w:lang w:val="en-CA"/>
+        </w:rPr>
+        <w:tab/>
+        <w:t xml:space="preserve">Section 4 - Tosco Office (1) </w:t>
+      </w:r>
+    </w:p>
+    <w:p>
+      <w:pPr>
+        <w:spacing w:after="0" w:line="276" w:lineRule="auto"/>
         <w:ind w:left="1416" w:firstLine="708"/>
         <w:rPr>
           <w:lang w:val="en-CA"/>
@@ -271,6 +308,7 @@
     </w:p>
     <w:p>
       <w:pPr>
+        <w:spacing w:after="0" w:line="276" w:lineRule="auto"/>
         <w:ind w:left="1416" w:firstLine="708"/>
         <w:rPr>
           <w:lang w:val="en-CA"/>
@@ -282,9 +320,16 @@
         </w:rPr>
         <w:t>Replace assets</w:t>
       </w:r>
-    </w:p>
-    <w:p>
-      <w:pPr>
+      <w:r>
+        <w:rPr>
+          <w:lang w:val="en-CA"/>
+        </w:rPr>
+        <w:t xml:space="preserve"> and apply materials</w:t>
+      </w:r>
+    </w:p>
+    <w:p>
+      <w:pPr>
+        <w:spacing w:after="0" w:line="276" w:lineRule="auto"/>
         <w:ind w:left="1416" w:firstLine="708"/>
         <w:rPr>
           <w:lang w:val="en-CA"/>
@@ -294,8 +339,54 @@
         <w:rPr>
           <w:lang w:val="en-CA"/>
         </w:rPr>
-        <w:t>Redo level design to better integrate ambientes</w:t>
-      </w:r>
+        <w:t xml:space="preserve">Redo </w:t>
+      </w:r>
+      <w:r>
+        <w:rPr>
+          <w:lang w:val="en-CA"/>
+        </w:rPr>
+        <w:t xml:space="preserve">part of the </w:t>
+      </w:r>
+      <w:r>
+        <w:rPr>
+          <w:lang w:val="en-CA"/>
+        </w:rPr>
+        <w:t xml:space="preserve">level design to better integrate </w:t>
+      </w:r>
+      <w:r>
+        <w:rPr>
+          <w:lang w:val="en-CA"/>
+        </w:rPr>
+        <w:t>environment</w:t>
+      </w:r>
+    </w:p>
+    <w:p>
+      <w:pPr>
+        <w:spacing w:after="0" w:line="276" w:lineRule="auto"/>
+        <w:ind w:left="1416" w:firstLine="708"/>
+        <w:rPr>
+          <w:lang w:val="en-CA"/>
+        </w:rPr>
+      </w:pPr>
+      <w:r>
+        <w:rPr>
+          <w:lang w:val="en-CA"/>
+        </w:rPr>
+        <w:t>Add signal to teach the player how to jump</w:t>
+      </w:r>
+      <w:r>
+        <w:rPr>
+          <w:lang w:val="en-CA"/>
+        </w:rPr>
+        <w:t xml:space="preserve"> – first jump room</w:t>
+      </w:r>
+    </w:p>
+    <w:p>
+      <w:pPr>
+        <w:rPr>
+          <w:lang w:val="en-CA"/>
+        </w:rPr>
+      </w:pPr>
     </w:p>
     <w:p>
       <w:pPr>
@@ -312,6 +403,7 @@
     </w:p>
     <w:p>
       <w:pPr>
+        <w:spacing w:after="0"/>
         <w:rPr>
           <w:lang w:val="en-CA"/>
         </w:rPr>
@@ -326,6 +418,7 @@
     </w:p>
     <w:p>
       <w:pPr>
+        <w:spacing w:after="0"/>
         <w:rPr>
           <w:lang w:val="en-CA"/>
         </w:rPr>
@@ -340,6 +433,7 @@
     </w:p>
     <w:p>
       <w:pPr>
+        <w:spacing w:after="0"/>
         <w:rPr>
           <w:lang w:val="en-CA"/>
         </w:rPr>
@@ -354,6 +448,7 @@
     </w:p>
     <w:p>
       <w:pPr>
+        <w:spacing w:after="0"/>
         <w:rPr>
           <w:lang w:val="en-CA"/>
         </w:rPr>
@@ -368,6 +463,7 @@
     </w:p>
     <w:p>
       <w:pPr>
+        <w:spacing w:after="0"/>
         <w:rPr>
           <w:lang w:val="en-CA"/>
         </w:rPr>
@@ -382,6 +478,7 @@
     </w:p>
     <w:p>
       <w:pPr>
+        <w:spacing w:after="0"/>
         <w:rPr>
           <w:lang w:val="en-CA"/>
         </w:rPr>
@@ -396,17 +493,34 @@
     </w:p>
     <w:p>
       <w:pPr>
-        <w:rPr>
-          <w:lang w:val="en-CA"/>
-        </w:rPr>
-      </w:pPr>
-      <w:r>
-        <w:rPr>
-          <w:lang w:val="en-CA"/>
-        </w:rPr>
-        <w:tab/>
-        <w:t>- etc</w:t>
-      </w:r>
+        <w:spacing w:after="0"/>
+        <w:rPr>
+          <w:lang w:val="en-CA"/>
+        </w:rPr>
+      </w:pPr>
+      <w:r>
+        <w:rPr>
+          <w:lang w:val="en-CA"/>
+        </w:rPr>
+        <w:tab/>
+        <w:t xml:space="preserve">- </w:t>
+      </w:r>
+      <w:proofErr w:type="spellStart"/>
+      <w:r>
+        <w:rPr>
+          <w:lang w:val="en-CA"/>
+        </w:rPr>
+        <w:t>etc</w:t>
+      </w:r>
+      <w:proofErr w:type="spellEnd"/>
+    </w:p>
+    <w:p>
+      <w:pPr>
+        <w:spacing w:after="0"/>
+        <w:rPr>
+          <w:lang w:val="en-CA"/>
+        </w:rPr>
+      </w:pPr>
     </w:p>
     <w:p>
       <w:pPr>
@@ -431,7 +545,44 @@
         <w:rPr>
           <w:lang w:val="en-CA"/>
         </w:rPr>
-        <w:t>- Fix Level Streaming bug</w:t>
+        <w:t>- Fix Climbing bug – player flying to other part</w:t>
+      </w:r>
+      <w:r>
+        <w:rPr>
+          <w:lang w:val="en-CA"/>
+        </w:rPr>
+        <w:t>s</w:t>
+      </w:r>
+      <w:r>
+        <w:rPr>
+          <w:lang w:val="en-CA"/>
+        </w:rPr>
+        <w:t xml:space="preserve"> of the level</w:t>
+      </w:r>
+    </w:p>
+    <w:p>
+      <w:pPr>
+        <w:rPr>
+          <w:lang w:val="en-CA"/>
+        </w:rPr>
+      </w:pPr>
+      <w:r>
+        <w:rPr>
+          <w:lang w:val="en-CA"/>
+        </w:rPr>
+        <w:t>- Fix Level Streaming bu</w:t>
+      </w:r>
+      <w:r>
+        <w:rPr>
+          <w:lang w:val="en-CA"/>
+        </w:rPr>
+        <w:t>g</w:t>
+      </w:r>
+      <w:r>
+        <w:rPr>
+          <w:lang w:val="en-CA"/>
+        </w:rPr>
+        <w:t xml:space="preserve"> – not working correctly when the player doesn’t overlap with both triggers</w:t>
       </w:r>
     </w:p>
     <w:p>
@@ -446,6 +597,12 @@
         </w:rPr>
         <w:t>- Fix Checkpoint bug</w:t>
       </w:r>
+      <w:r>
+        <w:rPr>
+          <w:lang w:val="en-CA"/>
+        </w:rPr>
+        <w:t xml:space="preserve"> – not working with level streaming</w:t>
+      </w:r>
     </w:p>
     <w:p>
       <w:pPr>
@@ -485,6 +642,13 @@
         </w:rPr>
         <w:t>- Trigger sliding door</w:t>
       </w:r>
+    </w:p>
+    <w:p>
+      <w:pPr>
+        <w:rPr>
+          <w:lang w:val="en-CA"/>
+        </w:rPr>
+      </w:pPr>
     </w:p>
     <w:p>
       <w:pPr>
@@ -529,19 +693,29 @@
     </w:p>
     <w:p>
       <w:pPr>
-        <w:rPr>
-          <w:lang w:val="en-CA"/>
-        </w:rPr>
-      </w:pPr>
-      <w:r>
-        <w:rPr>
-          <w:lang w:val="en-CA"/>
-        </w:rPr>
-        <w:t>- Guardbot</w:t>
-      </w:r>
-    </w:p>
-    <w:p>
-      <w:pPr>
+        <w:spacing w:after="0"/>
+        <w:rPr>
+          <w:lang w:val="en-CA"/>
+        </w:rPr>
+      </w:pPr>
+      <w:r>
+        <w:rPr>
+          <w:lang w:val="en-CA"/>
+        </w:rPr>
+        <w:t xml:space="preserve">- </w:t>
+      </w:r>
+      <w:proofErr w:type="spellStart"/>
+      <w:r>
+        <w:rPr>
+          <w:lang w:val="en-CA"/>
+        </w:rPr>
+        <w:t>Guardbot</w:t>
+      </w:r>
+      <w:proofErr w:type="spellEnd"/>
+    </w:p>
+    <w:p>
+      <w:pPr>
+        <w:spacing w:after="0"/>
         <w:rPr>
           <w:lang w:val="en-CA"/>
         </w:rPr>
@@ -556,6 +730,7 @@
     </w:p>
     <w:p>
       <w:pPr>
+        <w:spacing w:after="0"/>
         <w:rPr>
           <w:lang w:val="en-CA"/>
         </w:rPr>
@@ -570,6 +745,7 @@
     </w:p>
     <w:p>
       <w:pPr>
+        <w:spacing w:after="0"/>
         <w:rPr>
           <w:lang w:val="en-CA"/>
         </w:rPr>
@@ -584,6 +760,77 @@
     </w:p>
     <w:p>
       <w:pPr>
+        <w:spacing w:after="0"/>
+        <w:rPr>
+          <w:lang w:val="en-CA"/>
+        </w:rPr>
+      </w:pPr>
+    </w:p>
+    <w:p>
+      <w:pPr>
+        <w:rPr>
+          <w:lang w:val="en-CA"/>
+        </w:rPr>
+      </w:pPr>
+      <w:r>
+        <w:rPr>
+          <w:lang w:val="en-CA"/>
+        </w:rPr>
+        <w:t>- Replace character material to fit the aesthetic</w:t>
+      </w:r>
+    </w:p>
+    <w:p>
+      <w:pPr>
+        <w:rPr>
+          <w:lang w:val="en-CA"/>
+        </w:rPr>
+      </w:pPr>
+      <w:r>
+        <w:rPr>
+          <w:lang w:val="en-CA"/>
+        </w:rPr>
+        <w:t xml:space="preserve">- </w:t>
+      </w:r>
+      <w:r>
+        <w:rPr>
+          <w:lang w:val="en-CA"/>
+        </w:rPr>
+        <w:t xml:space="preserve">On Section 4 – Office: </w:t>
+      </w:r>
+      <w:r>
+        <w:rPr>
+          <w:lang w:val="en-CA"/>
+        </w:rPr>
+        <w:t xml:space="preserve">Add </w:t>
+      </w:r>
+      <w:r>
+        <w:rPr>
+          <w:lang w:val="en-CA"/>
+        </w:rPr>
+        <w:t xml:space="preserve">a </w:t>
+      </w:r>
+      <w:r>
+        <w:rPr>
+          <w:lang w:val="en-CA"/>
+        </w:rPr>
+        <w:t>sequence showing movable platforms in a room that is visible but not accessible – To be continue “feelings”</w:t>
+      </w:r>
+    </w:p>
+    <w:p>
+      <w:pPr>
+        <w:rPr>
+          <w:lang w:val="en-CA"/>
+        </w:rPr>
+      </w:pPr>
+      <w:r>
+        <w:rPr>
+          <w:lang w:val="en-CA"/>
+        </w:rPr>
+        <w:t>- Usage of door frame decal to show accessible and not accessible doors. For example: green: can access, red: can’t access.</w:t>
+      </w:r>
+    </w:p>
+    <w:p>
+      <w:pPr>
         <w:rPr>
           <w:lang w:val="en-CA"/>
         </w:rPr>
@@ -678,8 +925,16 @@
         <w:rPr>
           <w:lang w:val="en-CA"/>
         </w:rPr>
-        <w:t>- Level Streaming converted to c++</w:t>
-      </w:r>
+        <w:t xml:space="preserve">- Level Streaming converted to </w:t>
+      </w:r>
+      <w:proofErr w:type="spellStart"/>
+      <w:r>
+        <w:rPr>
+          <w:lang w:val="en-CA"/>
+        </w:rPr>
+        <w:t>c++</w:t>
+      </w:r>
+      <w:proofErr w:type="spellEnd"/>
     </w:p>
     <w:sectPr>
       <w:footerReference w:type="even" r:id="rId6"/>

</xml_diff>

<commit_message>
Creating Elevator and Train doors;
Replacing Train mesh;
Creating Main Menu and Pause Menu WBP;
Reorganizing folders;
Updating Term 4 Plan.
</commit_message>
<xml_diff>
--- a/Docs/Term4Plan.docx
+++ b/Docs/Term4Plan.docx
@@ -105,6 +105,21 @@
     <w:p>
       <w:pPr>
         <w:spacing w:after="0" w:line="276" w:lineRule="auto"/>
+        <w:ind w:left="1416" w:firstLine="708"/>
+        <w:rPr>
+          <w:lang w:val="en-CA"/>
+        </w:rPr>
+      </w:pPr>
+      <w:r>
+        <w:rPr>
+          <w:lang w:val="en-CA"/>
+        </w:rPr>
+        <w:t>*New train asset</w:t>
+      </w:r>
+    </w:p>
+    <w:p>
+      <w:pPr>
+        <w:spacing w:after="0" w:line="276" w:lineRule="auto"/>
         <w:rPr>
           <w:lang w:val="en-CA"/>
         </w:rPr>
@@ -372,28 +387,28 @@
         <w:rPr>
           <w:lang w:val="en-CA"/>
         </w:rPr>
-        <w:t>Add signal to teach the player how to jump</w:t>
-      </w:r>
-      <w:r>
-        <w:rPr>
-          <w:lang w:val="en-CA"/>
-        </w:rPr>
-        <w:t xml:space="preserve"> – first jump room</w:t>
-      </w:r>
-    </w:p>
-    <w:p>
-      <w:pPr>
-        <w:rPr>
-          <w:lang w:val="en-CA"/>
-        </w:rPr>
-      </w:pPr>
-    </w:p>
-    <w:p>
-      <w:pPr>
-        <w:rPr>
-          <w:lang w:val="en-CA"/>
-        </w:rPr>
-      </w:pPr>
+        <w:t>Add signal to teach the player how to jump – first jump room</w:t>
+      </w:r>
+    </w:p>
+    <w:p>
+      <w:pPr>
+        <w:rPr>
+          <w:lang w:val="en-CA"/>
+        </w:rPr>
+      </w:pPr>
+    </w:p>
+    <w:p>
+      <w:pPr>
+        <w:rPr>
+          <w:lang w:val="en-CA"/>
+        </w:rPr>
+      </w:pPr>
+      <w:r>
+        <w:rPr>
+          <w:lang w:val="en-CA"/>
+        </w:rPr>
+        <w:t>*</w:t>
+      </w:r>
       <w:r>
         <w:rPr>
           <w:lang w:val="en-CA"/>
@@ -563,23 +578,27 @@
     <w:p>
       <w:pPr>
         <w:rPr>
-          <w:lang w:val="en-CA"/>
-        </w:rPr>
-      </w:pPr>
-      <w:r>
-        <w:rPr>
+          <w:strike/>
+          <w:lang w:val="en-CA"/>
+        </w:rPr>
+      </w:pPr>
+      <w:r>
+        <w:rPr>
+          <w:strike/>
           <w:lang w:val="en-CA"/>
         </w:rPr>
         <w:t>- Fix Level Streaming bu</w:t>
       </w:r>
       <w:r>
         <w:rPr>
+          <w:strike/>
           <w:lang w:val="en-CA"/>
         </w:rPr>
         <w:t>g</w:t>
       </w:r>
       <w:r>
         <w:rPr>
+          <w:strike/>
           <w:lang w:val="en-CA"/>
         </w:rPr>
         <w:t xml:space="preserve"> – not working correctly when the player doesn’t overlap with both triggers</w:t>
@@ -588,17 +607,20 @@
     <w:p>
       <w:pPr>
         <w:rPr>
-          <w:lang w:val="en-CA"/>
-        </w:rPr>
-      </w:pPr>
-      <w:r>
-        <w:rPr>
+          <w:strike/>
+          <w:lang w:val="en-CA"/>
+        </w:rPr>
+      </w:pPr>
+      <w:r>
+        <w:rPr>
+          <w:strike/>
           <w:lang w:val="en-CA"/>
         </w:rPr>
         <w:t>- Fix Checkpoint bug</w:t>
       </w:r>
       <w:r>
         <w:rPr>
+          <w:strike/>
           <w:lang w:val="en-CA"/>
         </w:rPr>
         <w:t xml:space="preserve"> – not working with level streaming</w:t>

</xml_diff>

<commit_message>
Evolving environment art on mayor's section of the level;
Adding some external meshes;
Updating some docs.
</commit_message>
<xml_diff>
--- a/Docs/Term4Plan.docx
+++ b/Docs/Term4Plan.docx
@@ -23,19 +23,11 @@
           <w:lang w:val="en-CA"/>
         </w:rPr>
       </w:pPr>
-      <w:proofErr w:type="gramStart"/>
-      <w:r>
-        <w:rPr>
-          <w:lang w:val="en-CA"/>
-        </w:rPr>
-        <w:t>Have to</w:t>
-      </w:r>
-      <w:proofErr w:type="gramEnd"/>
-      <w:r>
-        <w:rPr>
-          <w:lang w:val="en-CA"/>
-        </w:rPr>
-        <w:t xml:space="preserve"> have</w:t>
+      <w:r>
+        <w:rPr>
+          <w:lang w:val="en-CA"/>
+        </w:rPr>
+        <w:t>Have to have</w:t>
       </w:r>
     </w:p>
     <w:p>
@@ -518,151 +510,333 @@
           <w:lang w:val="en-CA"/>
         </w:rPr>
         <w:tab/>
+        <w:t>- etc</w:t>
+      </w:r>
+    </w:p>
+    <w:p>
+      <w:pPr>
+        <w:spacing w:after="0"/>
+        <w:rPr>
+          <w:lang w:val="en-CA"/>
+        </w:rPr>
+      </w:pPr>
+    </w:p>
+    <w:p>
+      <w:pPr>
+        <w:rPr>
+          <w:lang w:val="en-CA"/>
+        </w:rPr>
+      </w:pPr>
+      <w:r>
+        <w:rPr>
+          <w:lang w:val="en-CA"/>
+        </w:rPr>
+        <w:t>- Stamina System</w:t>
+      </w:r>
+    </w:p>
+    <w:p>
+      <w:pPr>
+        <w:rPr>
+          <w:lang w:val="en-CA"/>
+        </w:rPr>
+      </w:pPr>
+      <w:r>
+        <w:rPr>
+          <w:lang w:val="en-CA"/>
+        </w:rPr>
+        <w:t>- Fix Climbing bug – player flying to other part</w:t>
+      </w:r>
+      <w:r>
+        <w:rPr>
+          <w:lang w:val="en-CA"/>
+        </w:rPr>
+        <w:t>s</w:t>
+      </w:r>
+      <w:r>
+        <w:rPr>
+          <w:lang w:val="en-CA"/>
+        </w:rPr>
+        <w:t xml:space="preserve"> of the level</w:t>
+      </w:r>
+    </w:p>
+    <w:p>
+      <w:pPr>
+        <w:rPr>
+          <w:strike/>
+          <w:lang w:val="en-CA"/>
+        </w:rPr>
+      </w:pPr>
+      <w:r>
+        <w:rPr>
+          <w:strike/>
+          <w:lang w:val="en-CA"/>
+        </w:rPr>
+        <w:t>- Fix Level Streaming bu</w:t>
+      </w:r>
+      <w:r>
+        <w:rPr>
+          <w:strike/>
+          <w:lang w:val="en-CA"/>
+        </w:rPr>
+        <w:t>g</w:t>
+      </w:r>
+      <w:r>
+        <w:rPr>
+          <w:strike/>
+          <w:lang w:val="en-CA"/>
+        </w:rPr>
+        <w:t xml:space="preserve"> – not working correctly when the player doesn’t overlap with both triggers</w:t>
+      </w:r>
+    </w:p>
+    <w:p>
+      <w:pPr>
+        <w:rPr>
+          <w:strike/>
+          <w:lang w:val="en-CA"/>
+        </w:rPr>
+      </w:pPr>
+      <w:r>
+        <w:rPr>
+          <w:strike/>
+          <w:lang w:val="en-CA"/>
+        </w:rPr>
+        <w:t>- Fix Checkpoint bug</w:t>
+      </w:r>
+      <w:r>
+        <w:rPr>
+          <w:strike/>
+          <w:lang w:val="en-CA"/>
+        </w:rPr>
+        <w:t xml:space="preserve"> – not working with level streaming</w:t>
+      </w:r>
+    </w:p>
+    <w:p>
+      <w:pPr>
+        <w:rPr>
+          <w:lang w:val="en-CA"/>
+        </w:rPr>
+      </w:pPr>
+      <w:r>
+        <w:rPr>
+          <w:lang w:val="en-CA"/>
+        </w:rPr>
+        <w:t>- Light trap</w:t>
+      </w:r>
+    </w:p>
+    <w:p>
+      <w:pPr>
+        <w:rPr>
+          <w:lang w:val="en-CA"/>
+        </w:rPr>
+      </w:pPr>
+      <w:r>
+        <w:rPr>
+          <w:lang w:val="en-CA"/>
+        </w:rPr>
+        <w:t>- Other traps</w:t>
+      </w:r>
+    </w:p>
+    <w:p>
+      <w:pPr>
+        <w:rPr>
+          <w:lang w:val="en-CA"/>
+        </w:rPr>
+      </w:pPr>
+      <w:r>
+        <w:rPr>
+          <w:lang w:val="en-CA"/>
+        </w:rPr>
+        <w:t>- Security camera showing on a monitor in the game</w:t>
+      </w:r>
+    </w:p>
+    <w:p>
+      <w:pPr>
+        <w:rPr>
+          <w:lang w:val="en-CA"/>
+        </w:rPr>
+      </w:pPr>
+      <w:r>
+        <w:rPr>
+          <w:lang w:val="en-CA"/>
+        </w:rPr>
+        <w:t>- Trigger sliding door</w:t>
+      </w:r>
+    </w:p>
+    <w:p>
+      <w:pPr>
+        <w:rPr>
+          <w:lang w:val="en-CA"/>
+        </w:rPr>
+      </w:pPr>
+    </w:p>
+    <w:p>
+      <w:pPr>
+        <w:pStyle w:val="Heading2"/>
+        <w:rPr>
+          <w:lang w:val="en-CA"/>
+        </w:rPr>
+      </w:pPr>
+      <w:r>
+        <w:rPr>
+          <w:lang w:val="en-CA"/>
+        </w:rPr>
+        <w:t>Would like to have</w:t>
+      </w:r>
+    </w:p>
+    <w:p>
+      <w:pPr>
+        <w:rPr>
+          <w:lang w:val="en-CA"/>
+        </w:rPr>
+      </w:pPr>
+      <w:r>
+        <w:rPr>
+          <w:lang w:val="en-CA"/>
+        </w:rPr>
+        <w:t>- Fix Spline Mesh Generation bug</w:t>
+      </w:r>
+    </w:p>
+    <w:p>
+      <w:pPr>
+        <w:rPr>
+          <w:lang w:val="en-CA"/>
+        </w:rPr>
+      </w:pPr>
+      <w:r>
+        <w:rPr>
+          <w:lang w:val="en-CA"/>
+        </w:rPr>
+        <w:t>- Quest System</w:t>
+      </w:r>
+    </w:p>
+    <w:p>
+      <w:pPr>
+        <w:spacing w:after="0"/>
+        <w:rPr>
+          <w:lang w:val="en-CA"/>
+        </w:rPr>
+      </w:pPr>
+      <w:r>
+        <w:rPr>
+          <w:lang w:val="en-CA"/>
+        </w:rPr>
+        <w:t>- Guardbot</w:t>
+      </w:r>
+    </w:p>
+    <w:p>
+      <w:pPr>
+        <w:spacing w:after="0"/>
+        <w:rPr>
+          <w:lang w:val="en-CA"/>
+        </w:rPr>
+      </w:pPr>
+      <w:r>
+        <w:rPr>
+          <w:lang w:val="en-CA"/>
+        </w:rPr>
+        <w:tab/>
+        <w:t>- Patrolling</w:t>
+      </w:r>
+    </w:p>
+    <w:p>
+      <w:pPr>
+        <w:spacing w:after="0"/>
+        <w:rPr>
+          <w:lang w:val="en-CA"/>
+        </w:rPr>
+      </w:pPr>
+      <w:r>
+        <w:rPr>
+          <w:lang w:val="en-CA"/>
+        </w:rPr>
+        <w:tab/>
+        <w:t>- Attacking</w:t>
+      </w:r>
+    </w:p>
+    <w:p>
+      <w:pPr>
+        <w:spacing w:after="0"/>
+        <w:rPr>
+          <w:lang w:val="en-CA"/>
+        </w:rPr>
+      </w:pPr>
+      <w:r>
+        <w:rPr>
+          <w:lang w:val="en-CA"/>
+        </w:rPr>
+        <w:tab/>
+        <w:t>- SFXs</w:t>
+      </w:r>
+    </w:p>
+    <w:p>
+      <w:pPr>
+        <w:spacing w:after="0"/>
+        <w:rPr>
+          <w:lang w:val="en-CA"/>
+        </w:rPr>
+      </w:pPr>
+    </w:p>
+    <w:p>
+      <w:pPr>
+        <w:rPr>
+          <w:lang w:val="en-CA"/>
+        </w:rPr>
+      </w:pPr>
+      <w:r>
+        <w:rPr>
+          <w:lang w:val="en-CA"/>
+        </w:rPr>
+        <w:t>- Replace character material to fit the aesthetic</w:t>
+      </w:r>
+    </w:p>
+    <w:p>
+      <w:pPr>
+        <w:rPr>
+          <w:lang w:val="en-CA"/>
+        </w:rPr>
+      </w:pPr>
+      <w:r>
+        <w:rPr>
+          <w:lang w:val="en-CA"/>
+        </w:rPr>
         <w:t xml:space="preserve">- </w:t>
       </w:r>
-      <w:proofErr w:type="spellStart"/>
-      <w:r>
-        <w:rPr>
-          <w:lang w:val="en-CA"/>
-        </w:rPr>
-        <w:t>etc</w:t>
-      </w:r>
-      <w:proofErr w:type="spellEnd"/>
-    </w:p>
-    <w:p>
-      <w:pPr>
-        <w:spacing w:after="0"/>
-        <w:rPr>
-          <w:lang w:val="en-CA"/>
-        </w:rPr>
-      </w:pPr>
-    </w:p>
-    <w:p>
-      <w:pPr>
-        <w:rPr>
-          <w:lang w:val="en-CA"/>
-        </w:rPr>
-      </w:pPr>
-      <w:r>
-        <w:rPr>
-          <w:lang w:val="en-CA"/>
-        </w:rPr>
-        <w:t>- Stamina System</w:t>
-      </w:r>
-    </w:p>
-    <w:p>
-      <w:pPr>
-        <w:rPr>
-          <w:lang w:val="en-CA"/>
-        </w:rPr>
-      </w:pPr>
-      <w:r>
-        <w:rPr>
-          <w:lang w:val="en-CA"/>
-        </w:rPr>
-        <w:t>- Fix Climbing bug – player flying to other part</w:t>
-      </w:r>
-      <w:r>
-        <w:rPr>
-          <w:lang w:val="en-CA"/>
-        </w:rPr>
-        <w:t>s</w:t>
-      </w:r>
-      <w:r>
-        <w:rPr>
-          <w:lang w:val="en-CA"/>
-        </w:rPr>
-        <w:t xml:space="preserve"> of the level</w:t>
-      </w:r>
-    </w:p>
-    <w:p>
-      <w:pPr>
-        <w:rPr>
-          <w:strike/>
-          <w:lang w:val="en-CA"/>
-        </w:rPr>
-      </w:pPr>
-      <w:r>
-        <w:rPr>
-          <w:strike/>
-          <w:lang w:val="en-CA"/>
-        </w:rPr>
-        <w:t>- Fix Level Streaming bu</w:t>
-      </w:r>
-      <w:r>
-        <w:rPr>
-          <w:strike/>
-          <w:lang w:val="en-CA"/>
-        </w:rPr>
-        <w:t>g</w:t>
-      </w:r>
-      <w:r>
-        <w:rPr>
-          <w:strike/>
-          <w:lang w:val="en-CA"/>
-        </w:rPr>
-        <w:t xml:space="preserve"> – not working correctly when the player doesn’t overlap with both triggers</w:t>
-      </w:r>
-    </w:p>
-    <w:p>
-      <w:pPr>
-        <w:rPr>
-          <w:strike/>
-          <w:lang w:val="en-CA"/>
-        </w:rPr>
-      </w:pPr>
-      <w:r>
-        <w:rPr>
-          <w:strike/>
-          <w:lang w:val="en-CA"/>
-        </w:rPr>
-        <w:t>- Fix Checkpoint bug</w:t>
-      </w:r>
-      <w:r>
-        <w:rPr>
-          <w:strike/>
-          <w:lang w:val="en-CA"/>
-        </w:rPr>
-        <w:t xml:space="preserve"> – not working with level streaming</w:t>
-      </w:r>
-    </w:p>
-    <w:p>
-      <w:pPr>
-        <w:rPr>
-          <w:lang w:val="en-CA"/>
-        </w:rPr>
-      </w:pPr>
-      <w:r>
-        <w:rPr>
-          <w:lang w:val="en-CA"/>
-        </w:rPr>
-        <w:t>- Light trap</w:t>
-      </w:r>
-    </w:p>
-    <w:p>
-      <w:pPr>
-        <w:rPr>
-          <w:lang w:val="en-CA"/>
-        </w:rPr>
-      </w:pPr>
-      <w:r>
-        <w:rPr>
-          <w:lang w:val="en-CA"/>
-        </w:rPr>
-        <w:t>- Other traps</w:t>
-      </w:r>
-    </w:p>
-    <w:p>
-      <w:pPr>
-        <w:rPr>
-          <w:lang w:val="en-CA"/>
-        </w:rPr>
-      </w:pPr>
-      <w:r>
-        <w:rPr>
-          <w:lang w:val="en-CA"/>
-        </w:rPr>
-        <w:t>- Trigger sliding door</w:t>
+      <w:r>
+        <w:rPr>
+          <w:lang w:val="en-CA"/>
+        </w:rPr>
+        <w:t xml:space="preserve">On Section 4 – Office: </w:t>
+      </w:r>
+      <w:r>
+        <w:rPr>
+          <w:lang w:val="en-CA"/>
+        </w:rPr>
+        <w:t xml:space="preserve">Add </w:t>
+      </w:r>
+      <w:r>
+        <w:rPr>
+          <w:lang w:val="en-CA"/>
+        </w:rPr>
+        <w:t xml:space="preserve">a </w:t>
+      </w:r>
+      <w:r>
+        <w:rPr>
+          <w:lang w:val="en-CA"/>
+        </w:rPr>
+        <w:t>sequence showing movable platforms in a room that is visible but not accessible – To be continue “feelings”</w:t>
+      </w:r>
+    </w:p>
+    <w:p>
+      <w:pPr>
+        <w:rPr>
+          <w:lang w:val="en-CA"/>
+        </w:rPr>
+      </w:pPr>
+      <w:r>
+        <w:rPr>
+          <w:lang w:val="en-CA"/>
+        </w:rPr>
+        <w:t>- Usage of door frame decal to show accessible and not accessible doors. For example: green: can access, red: can’t access.</w:t>
       </w:r>
     </w:p>
     <w:p>
@@ -683,192 +857,6 @@
         <w:rPr>
           <w:lang w:val="en-CA"/>
         </w:rPr>
-        <w:lastRenderedPageBreak/>
-        <w:t>Would like to have</w:t>
-      </w:r>
-    </w:p>
-    <w:p>
-      <w:pPr>
-        <w:rPr>
-          <w:lang w:val="en-CA"/>
-        </w:rPr>
-      </w:pPr>
-      <w:r>
-        <w:rPr>
-          <w:lang w:val="en-CA"/>
-        </w:rPr>
-        <w:t>- Fix Spline Mesh Generation bug</w:t>
-      </w:r>
-    </w:p>
-    <w:p>
-      <w:pPr>
-        <w:rPr>
-          <w:lang w:val="en-CA"/>
-        </w:rPr>
-      </w:pPr>
-      <w:r>
-        <w:rPr>
-          <w:lang w:val="en-CA"/>
-        </w:rPr>
-        <w:t>- Quest System</w:t>
-      </w:r>
-    </w:p>
-    <w:p>
-      <w:pPr>
-        <w:spacing w:after="0"/>
-        <w:rPr>
-          <w:lang w:val="en-CA"/>
-        </w:rPr>
-      </w:pPr>
-      <w:r>
-        <w:rPr>
-          <w:lang w:val="en-CA"/>
-        </w:rPr>
-        <w:t xml:space="preserve">- </w:t>
-      </w:r>
-      <w:proofErr w:type="spellStart"/>
-      <w:r>
-        <w:rPr>
-          <w:lang w:val="en-CA"/>
-        </w:rPr>
-        <w:t>Guardbot</w:t>
-      </w:r>
-      <w:proofErr w:type="spellEnd"/>
-    </w:p>
-    <w:p>
-      <w:pPr>
-        <w:spacing w:after="0"/>
-        <w:rPr>
-          <w:lang w:val="en-CA"/>
-        </w:rPr>
-      </w:pPr>
-      <w:r>
-        <w:rPr>
-          <w:lang w:val="en-CA"/>
-        </w:rPr>
-        <w:tab/>
-        <w:t>- Patrolling</w:t>
-      </w:r>
-    </w:p>
-    <w:p>
-      <w:pPr>
-        <w:spacing w:after="0"/>
-        <w:rPr>
-          <w:lang w:val="en-CA"/>
-        </w:rPr>
-      </w:pPr>
-      <w:r>
-        <w:rPr>
-          <w:lang w:val="en-CA"/>
-        </w:rPr>
-        <w:tab/>
-        <w:t>- Attacking</w:t>
-      </w:r>
-    </w:p>
-    <w:p>
-      <w:pPr>
-        <w:spacing w:after="0"/>
-        <w:rPr>
-          <w:lang w:val="en-CA"/>
-        </w:rPr>
-      </w:pPr>
-      <w:r>
-        <w:rPr>
-          <w:lang w:val="en-CA"/>
-        </w:rPr>
-        <w:tab/>
-        <w:t>- SFXs</w:t>
-      </w:r>
-    </w:p>
-    <w:p>
-      <w:pPr>
-        <w:spacing w:after="0"/>
-        <w:rPr>
-          <w:lang w:val="en-CA"/>
-        </w:rPr>
-      </w:pPr>
-    </w:p>
-    <w:p>
-      <w:pPr>
-        <w:rPr>
-          <w:lang w:val="en-CA"/>
-        </w:rPr>
-      </w:pPr>
-      <w:r>
-        <w:rPr>
-          <w:lang w:val="en-CA"/>
-        </w:rPr>
-        <w:t>- Replace character material to fit the aesthetic</w:t>
-      </w:r>
-    </w:p>
-    <w:p>
-      <w:pPr>
-        <w:rPr>
-          <w:lang w:val="en-CA"/>
-        </w:rPr>
-      </w:pPr>
-      <w:r>
-        <w:rPr>
-          <w:lang w:val="en-CA"/>
-        </w:rPr>
-        <w:t xml:space="preserve">- </w:t>
-      </w:r>
-      <w:r>
-        <w:rPr>
-          <w:lang w:val="en-CA"/>
-        </w:rPr>
-        <w:t xml:space="preserve">On Section 4 – Office: </w:t>
-      </w:r>
-      <w:r>
-        <w:rPr>
-          <w:lang w:val="en-CA"/>
-        </w:rPr>
-        <w:t xml:space="preserve">Add </w:t>
-      </w:r>
-      <w:r>
-        <w:rPr>
-          <w:lang w:val="en-CA"/>
-        </w:rPr>
-        <w:t xml:space="preserve">a </w:t>
-      </w:r>
-      <w:r>
-        <w:rPr>
-          <w:lang w:val="en-CA"/>
-        </w:rPr>
-        <w:t>sequence showing movable platforms in a room that is visible but not accessible – To be continue “feelings”</w:t>
-      </w:r>
-    </w:p>
-    <w:p>
-      <w:pPr>
-        <w:rPr>
-          <w:lang w:val="en-CA"/>
-        </w:rPr>
-      </w:pPr>
-      <w:r>
-        <w:rPr>
-          <w:lang w:val="en-CA"/>
-        </w:rPr>
-        <w:t>- Usage of door frame decal to show accessible and not accessible doors. For example: green: can access, red: can’t access.</w:t>
-      </w:r>
-    </w:p>
-    <w:p>
-      <w:pPr>
-        <w:rPr>
-          <w:lang w:val="en-CA"/>
-        </w:rPr>
-      </w:pPr>
-    </w:p>
-    <w:p>
-      <w:pPr>
-        <w:pStyle w:val="Heading2"/>
-        <w:rPr>
-          <w:lang w:val="en-CA"/>
-        </w:rPr>
-      </w:pPr>
-      <w:r>
-        <w:rPr>
-          <w:lang w:val="en-CA"/>
-        </w:rPr>
         <w:t>Dream to have</w:t>
       </w:r>
     </w:p>
@@ -947,16 +935,8 @@
         <w:rPr>
           <w:lang w:val="en-CA"/>
         </w:rPr>
-        <w:t xml:space="preserve">- Level Streaming converted to </w:t>
-      </w:r>
-      <w:proofErr w:type="spellStart"/>
-      <w:r>
-        <w:rPr>
-          <w:lang w:val="en-CA"/>
-        </w:rPr>
-        <w:t>c++</w:t>
-      </w:r>
-      <w:proofErr w:type="spellEnd"/>
+        <w:t>- Level Streaming converted to c++</w:t>
+      </w:r>
     </w:p>
     <w:sectPr>
       <w:footerReference w:type="even" r:id="rId6"/>

</xml_diff>